<commit_message>
Spec-en ready to review
</commit_message>
<xml_diff>
--- a/doc/Spec_en.docx
+++ b/doc/Spec_en.docx
@@ -60,21 +60,7 @@
         <w:rPr>
           <w:lang w:val="en-US"/>
         </w:rPr>
-        <w:t xml:space="preserve"> by </w:t>
-      </w:r>
-      <w:proofErr w:type="gramStart"/>
-      <w:r>
-        <w:rPr>
-          <w:lang w:val="en-US"/>
-        </w:rPr>
-        <w:t>an</w:t>
-      </w:r>
-      <w:proofErr w:type="gramEnd"/>
-      <w:r>
-        <w:rPr>
-          <w:lang w:val="en-US"/>
-        </w:rPr>
-        <w:t xml:space="preserve"> networked embedded system which consists of four microprocessors. </w:t>
+        <w:t xml:space="preserve"> by an networked embedded system which consists of four microprocessors. </w:t>
       </w:r>
       <w:r>
         <w:rPr>
@@ -140,27 +126,13 @@
         <w:rPr>
           <w:lang w:val="en-US"/>
         </w:rPr>
-        <w:t xml:space="preserve">uld be if the formula is </w:t>
-      </w:r>
-      <w:proofErr w:type="spellStart"/>
-      <w:r>
-        <w:rPr>
-          <w:lang w:val="en-US"/>
-        </w:rPr>
-        <w:t>satisfi</w:t>
-      </w:r>
-      <w:r>
-        <w:rPr>
-          <w:lang w:val="en-US"/>
-        </w:rPr>
-        <w:t>able</w:t>
-      </w:r>
-      <w:proofErr w:type="spellEnd"/>
-      <w:r>
-        <w:rPr>
-          <w:lang w:val="en-US"/>
-        </w:rPr>
-        <w:t xml:space="preserve"> or not.</w:t>
+        <w:t>uld be if the formula is satisfi</w:t>
+      </w:r>
+      <w:r>
+        <w:rPr>
+          <w:lang w:val="en-US"/>
+        </w:rPr>
+        <w:t>able or not.</w:t>
       </w:r>
     </w:p>
     <w:p>
@@ -215,13 +187,7 @@
           <w:lang w:val="en-US"/>
         </w:rPr>
         <w:tab/>
-        <w:t xml:space="preserve">This node is connected direct to the computer and therefore has to distribute </w:t>
-      </w:r>
-      <w:r>
-        <w:rPr>
-          <w:lang w:val="en-US"/>
-        </w:rPr>
-        <w:t xml:space="preserve">the formula to all other nodes. </w:t>
+        <w:t xml:space="preserve">This node is connected direct to the computer and therefore has to distribute the formula to all other nodes. </w:t>
       </w:r>
       <w:r>
         <w:rPr>
@@ -375,19 +341,11 @@
           <w:lang w:val="en-US"/>
         </w:rPr>
       </w:pPr>
-      <w:proofErr w:type="spellStart"/>
-      <w:r>
-        <w:rPr>
-          <w:lang w:val="en-US"/>
-        </w:rPr>
-        <w:t>Ablauf</w:t>
-      </w:r>
-      <w:proofErr w:type="spellEnd"/>
-      <w:r>
-        <w:rPr>
-          <w:lang w:val="en-US"/>
-        </w:rPr>
-        <w:t>:</w:t>
+      <w:r>
+        <w:rPr>
+          <w:lang w:val="en-US"/>
+        </w:rPr>
+        <w:t>Ablauf:</w:t>
       </w:r>
     </w:p>
     <w:p>
@@ -429,21 +387,7 @@
         <w:rPr>
           <w:lang w:val="en-US"/>
         </w:rPr>
-        <w:t xml:space="preserve"> </w:t>
-      </w:r>
-      <w:proofErr w:type="spellStart"/>
-      <w:r>
-        <w:rPr>
-          <w:lang w:val="en-US"/>
-        </w:rPr>
-        <w:t>ttyTerminal</w:t>
-      </w:r>
-      <w:proofErr w:type="spellEnd"/>
-      <w:r>
-        <w:rPr>
-          <w:lang w:val="en-US"/>
-        </w:rPr>
-        <w:t xml:space="preserve">, </w:t>
+        <w:t xml:space="preserve"> ttyTerminal, </w:t>
       </w:r>
       <w:r>
         <w:rPr>
@@ -485,21 +429,7 @@
         <w:rPr>
           <w:lang w:val="en-US"/>
         </w:rPr>
-        <w:t>possible (</w:t>
-      </w:r>
-      <w:proofErr w:type="spellStart"/>
-      <w:r>
-        <w:rPr>
-          <w:lang w:val="en-US"/>
-        </w:rPr>
-        <w:t>parseable</w:t>
-      </w:r>
-      <w:proofErr w:type="spellEnd"/>
-      <w:r>
-        <w:rPr>
-          <w:lang w:val="en-US"/>
-        </w:rPr>
-        <w:t>) input formats of formulas must be defined</w:t>
+        <w:t>possible (parseable) input formats of formulas must be defined</w:t>
       </w:r>
     </w:p>
     <w:p>
@@ -542,8 +472,14 @@
           <w:ilvl w:val="1"/>
           <w:numId w:val="1"/>
         </w:numPr>
-      </w:pPr>
-      <w:r>
+        <w:rPr>
+          <w:lang w:val="en-US"/>
+        </w:rPr>
+      </w:pPr>
+      <w:r>
+        <w:rPr>
+          <w:lang w:val="en-US"/>
+        </w:rPr>
         <w:t>…</w:t>
       </w:r>
     </w:p>
@@ -551,6 +487,9 @@
       <w:pPr>
         <w:pStyle w:val="Listenabsatz"/>
         <w:ind w:left="1440"/>
+        <w:rPr>
+          <w:lang w:val="en-US"/>
+        </w:rPr>
       </w:pPr>
     </w:p>
     <w:p>
@@ -560,44 +499,16 @@
           <w:ilvl w:val="0"/>
           <w:numId w:val="1"/>
         </w:numPr>
-      </w:pPr>
-      <w:proofErr w:type="spellStart"/>
-      <w:r>
-        <w:t>Distribute</w:t>
-      </w:r>
-      <w:proofErr w:type="spellEnd"/>
-      <w:r>
-        <w:t xml:space="preserve"> </w:t>
-      </w:r>
-      <w:proofErr w:type="spellStart"/>
-      <w:r>
-        <w:t>formula</w:t>
-      </w:r>
-      <w:proofErr w:type="spellEnd"/>
-      <w:r>
-        <w:t xml:space="preserve"> </w:t>
-      </w:r>
-      <w:proofErr w:type="spellStart"/>
-      <w:r>
-        <w:t>to</w:t>
-      </w:r>
-      <w:proofErr w:type="spellEnd"/>
-      <w:r>
-        <w:t xml:space="preserve"> </w:t>
-      </w:r>
-      <w:proofErr w:type="spellStart"/>
-      <w:r>
-        <w:t>other</w:t>
-      </w:r>
-      <w:proofErr w:type="spellEnd"/>
-      <w:r>
-        <w:t xml:space="preserve"> </w:t>
-      </w:r>
-      <w:proofErr w:type="spellStart"/>
-      <w:r>
-        <w:t>nodes</w:t>
-      </w:r>
-      <w:proofErr w:type="spellEnd"/>
+        <w:rPr>
+          <w:lang w:val="en-US"/>
+        </w:rPr>
+      </w:pPr>
+      <w:r>
+        <w:rPr>
+          <w:lang w:val="en-US"/>
+        </w:rPr>
+        <w:t>Distribute formula to other nodes</w:t>
+      </w:r>
     </w:p>
     <w:p>
       <w:pPr>
@@ -606,31 +517,16 @@
           <w:ilvl w:val="1"/>
           <w:numId w:val="1"/>
         </w:numPr>
-      </w:pPr>
-      <w:r>
-        <w:t xml:space="preserve">Other </w:t>
-      </w:r>
-      <w:proofErr w:type="spellStart"/>
-      <w:r>
-        <w:t>nodes</w:t>
-      </w:r>
-      <w:proofErr w:type="spellEnd"/>
-      <w:r>
-        <w:t xml:space="preserve"> must </w:t>
-      </w:r>
-      <w:proofErr w:type="spellStart"/>
-      <w:r>
-        <w:t>acknowledge</w:t>
-      </w:r>
-      <w:proofErr w:type="spellEnd"/>
-      <w:r>
-        <w:t xml:space="preserve"> </w:t>
-      </w:r>
-      <w:proofErr w:type="spellStart"/>
-      <w:r>
-        <w:t>this</w:t>
-      </w:r>
-      <w:proofErr w:type="spellEnd"/>
+        <w:rPr>
+          <w:lang w:val="en-US"/>
+        </w:rPr>
+      </w:pPr>
+      <w:r>
+        <w:rPr>
+          <w:lang w:val="en-US"/>
+        </w:rPr>
+        <w:t>Other nodes must acknowledge this</w:t>
+      </w:r>
     </w:p>
     <w:p>
       <w:pPr>
@@ -649,8 +545,6 @@
         </w:rPr>
         <w:t>After that master-node sends START-word and begins the countdown</w:t>
       </w:r>
-      <w:bookmarkStart w:id="0" w:name="_GoBack"/>
-      <w:bookmarkEnd w:id="0"/>
     </w:p>
     <w:p>
       <w:pPr>
@@ -676,19 +570,7 @@
         <w:rPr>
           <w:lang w:val="en-US"/>
         </w:rPr>
-        <w:t xml:space="preserve">Parse formula </w:t>
-      </w:r>
-      <w:r>
-        <w:rPr>
-          <w:lang w:val="en-US"/>
-        </w:rPr>
-        <w:t>after</w:t>
-      </w:r>
-      <w:r>
-        <w:rPr>
-          <w:lang w:val="en-US"/>
-        </w:rPr>
-        <w:t xml:space="preserve"> distribution to other nodes </w:t>
+        <w:t xml:space="preserve">Parse formula after distribution to other nodes </w:t>
       </w:r>
       <w:r>
         <w:rPr>
@@ -758,253 +640,25 @@
           <w:lang w:val="en-US"/>
         </w:rPr>
       </w:pPr>
-      <w:proofErr w:type="spellStart"/>
       <w:r>
         <w:rPr>
           <w:lang w:val="en-US"/>
         </w:rPr>
         <w:lastRenderedPageBreak/>
-        <w:t>Laufende</w:t>
-      </w:r>
-      <w:proofErr w:type="spellEnd"/>
-      <w:r>
-        <w:rPr>
-          <w:lang w:val="en-US"/>
-        </w:rPr>
-        <w:t xml:space="preserve"> </w:t>
-      </w:r>
-      <w:proofErr w:type="spellStart"/>
-      <w:r>
-        <w:rPr>
-          <w:lang w:val="en-US"/>
-        </w:rPr>
-        <w:t>Synchronisierung</w:t>
-      </w:r>
-      <w:proofErr w:type="spellEnd"/>
-      <w:r>
-        <w:rPr>
-          <w:lang w:val="en-US"/>
-        </w:rPr>
-        <w:t xml:space="preserve"> der Nodes (</w:t>
-      </w:r>
-      <w:proofErr w:type="spellStart"/>
-      <w:r>
-        <w:rPr>
-          <w:lang w:val="en-US"/>
-        </w:rPr>
-        <w:t>Zeit</w:t>
-      </w:r>
-      <w:proofErr w:type="spellEnd"/>
-      <w:r>
-        <w:rPr>
-          <w:lang w:val="en-US"/>
-        </w:rPr>
-        <w:t xml:space="preserve"> muss </w:t>
-      </w:r>
-      <w:proofErr w:type="spellStart"/>
-      <w:r>
-        <w:rPr>
-          <w:lang w:val="en-US"/>
-        </w:rPr>
-        <w:t>nicht</w:t>
-      </w:r>
-      <w:proofErr w:type="spellEnd"/>
-      <w:r>
-        <w:rPr>
-          <w:lang w:val="en-US"/>
-        </w:rPr>
-        <w:t xml:space="preserve"> </w:t>
-      </w:r>
-      <w:proofErr w:type="spellStart"/>
-      <w:r>
-        <w:rPr>
-          <w:lang w:val="en-US"/>
-        </w:rPr>
-        <w:t>explizit</w:t>
-      </w:r>
-      <w:proofErr w:type="spellEnd"/>
-      <w:r>
-        <w:rPr>
-          <w:lang w:val="en-US"/>
-        </w:rPr>
-        <w:t xml:space="preserve"> </w:t>
-      </w:r>
-      <w:proofErr w:type="spellStart"/>
-      <w:r>
-        <w:rPr>
-          <w:lang w:val="en-US"/>
-        </w:rPr>
-        <w:t>synchronisiert</w:t>
-      </w:r>
-      <w:proofErr w:type="spellEnd"/>
-      <w:r>
-        <w:rPr>
-          <w:lang w:val="en-US"/>
-        </w:rPr>
-        <w:t xml:space="preserve">, </w:t>
-      </w:r>
-      <w:proofErr w:type="spellStart"/>
-      <w:r>
-        <w:rPr>
-          <w:lang w:val="en-US"/>
-        </w:rPr>
-        <w:t>ist</w:t>
-      </w:r>
-      <w:proofErr w:type="spellEnd"/>
-      <w:r>
-        <w:rPr>
-          <w:lang w:val="en-US"/>
-        </w:rPr>
-        <w:t xml:space="preserve"> </w:t>
-      </w:r>
-      <w:proofErr w:type="spellStart"/>
-      <w:r>
-        <w:rPr>
-          <w:lang w:val="en-US"/>
-        </w:rPr>
-        <w:t>nur</w:t>
-      </w:r>
-      <w:proofErr w:type="spellEnd"/>
-      <w:r>
-        <w:rPr>
-          <w:lang w:val="en-US"/>
-        </w:rPr>
-        <w:t xml:space="preserve"> </w:t>
-      </w:r>
-      <w:proofErr w:type="spellStart"/>
-      <w:r>
-        <w:rPr>
-          <w:lang w:val="en-US"/>
-        </w:rPr>
-        <w:t>für</w:t>
-      </w:r>
-      <w:proofErr w:type="spellEnd"/>
-      <w:r>
-        <w:rPr>
-          <w:lang w:val="en-US"/>
-        </w:rPr>
-        <w:t xml:space="preserve"> </w:t>
-      </w:r>
-      <w:proofErr w:type="spellStart"/>
-      <w:r>
-        <w:rPr>
-          <w:lang w:val="en-US"/>
-        </w:rPr>
-        <w:t>Ablauf</w:t>
-      </w:r>
-      <w:proofErr w:type="spellEnd"/>
-      <w:r>
-        <w:rPr>
-          <w:lang w:val="en-US"/>
-        </w:rPr>
-        <w:t>-Limit/</w:t>
-      </w:r>
-      <w:proofErr w:type="spellStart"/>
-      <w:r>
-        <w:rPr>
-          <w:lang w:val="en-US"/>
-        </w:rPr>
-        <w:t>Ende</w:t>
-      </w:r>
-      <w:proofErr w:type="spellEnd"/>
-      <w:r>
-        <w:rPr>
-          <w:lang w:val="en-US"/>
-        </w:rPr>
-        <w:t xml:space="preserve"> </w:t>
-      </w:r>
-      <w:proofErr w:type="spellStart"/>
-      <w:r>
-        <w:rPr>
-          <w:lang w:val="en-US"/>
-        </w:rPr>
-        <w:t>wichtig</w:t>
-      </w:r>
-      <w:proofErr w:type="spellEnd"/>
-      <w:r>
-        <w:rPr>
-          <w:lang w:val="en-US"/>
-        </w:rPr>
-        <w:t xml:space="preserve">, </w:t>
-      </w:r>
-      <w:proofErr w:type="spellStart"/>
-      <w:r>
-        <w:rPr>
-          <w:lang w:val="en-US"/>
-        </w:rPr>
-        <w:t>daher</w:t>
-      </w:r>
-      <w:proofErr w:type="spellEnd"/>
-      <w:r>
-        <w:rPr>
-          <w:lang w:val="en-US"/>
-        </w:rPr>
-        <w:t xml:space="preserve"> </w:t>
-      </w:r>
-      <w:proofErr w:type="spellStart"/>
-      <w:r>
-        <w:rPr>
-          <w:lang w:val="en-US"/>
-        </w:rPr>
-        <w:t>braucht</w:t>
-      </w:r>
-      <w:proofErr w:type="spellEnd"/>
-      <w:r>
-        <w:rPr>
-          <w:lang w:val="en-US"/>
-        </w:rPr>
-        <w:t xml:space="preserve"> dies </w:t>
-      </w:r>
-      <w:proofErr w:type="spellStart"/>
-      <w:r>
-        <w:rPr>
-          <w:lang w:val="en-US"/>
-        </w:rPr>
-        <w:t>nur</w:t>
-      </w:r>
-      <w:proofErr w:type="spellEnd"/>
-      <w:r>
-        <w:rPr>
-          <w:lang w:val="en-US"/>
-        </w:rPr>
-        <w:t xml:space="preserve"> der </w:t>
-      </w:r>
-      <w:proofErr w:type="spellStart"/>
-      <w:r>
-        <w:rPr>
-          <w:lang w:val="en-US"/>
-        </w:rPr>
-        <w:t>MasterNode</w:t>
-      </w:r>
-      <w:proofErr w:type="spellEnd"/>
-      <w:r>
-        <w:rPr>
-          <w:lang w:val="en-US"/>
-        </w:rPr>
-        <w:t xml:space="preserve"> </w:t>
-      </w:r>
-      <w:proofErr w:type="spellStart"/>
-      <w:r>
-        <w:rPr>
-          <w:lang w:val="en-US"/>
-        </w:rPr>
-        <w:t>wissen</w:t>
-      </w:r>
-      <w:proofErr w:type="spellEnd"/>
-      <w:r>
-        <w:rPr>
-          <w:lang w:val="en-US"/>
-        </w:rPr>
-        <w:t>)</w:t>
-      </w:r>
-    </w:p>
-    <w:p>
-      <w:pPr>
-        <w:pStyle w:val="Listenabsatz"/>
-        <w:rPr>
-          <w:lang w:val="en-US"/>
-        </w:rPr>
-      </w:pPr>
+        <w:t xml:space="preserve">Continous synchronisation of the nodes. </w:t>
+      </w:r>
+      <w:r>
+        <w:rPr>
+          <w:lang w:val="en-US"/>
+        </w:rPr>
+        <w:t>An important factor here is, that the time (i.e. the time-limit) need not be synchronized – it is only relevant for the master node, so if the master node hasn’t yet got a “satisfiable”-message at the endtime, it will send the end-word to all other nodes.</w:t>
+      </w:r>
+      <w:r>
+        <w:rPr>
+          <w:lang w:val="en-US"/>
+        </w:rPr>
+        <w:br/>
+      </w:r>
     </w:p>
     <w:p>
       <w:pPr>
@@ -1017,288 +671,18 @@
           <w:lang w:val="en-US"/>
         </w:rPr>
       </w:pPr>
-      <w:proofErr w:type="spellStart"/>
-      <w:r>
-        <w:rPr>
-          <w:lang w:val="en-US"/>
-        </w:rPr>
-        <w:t>Abbruch</w:t>
-      </w:r>
-      <w:proofErr w:type="spellEnd"/>
-      <w:r>
-        <w:rPr>
-          <w:lang w:val="en-US"/>
-        </w:rPr>
-        <w:t>/</w:t>
-      </w:r>
-      <w:proofErr w:type="spellStart"/>
-      <w:r>
-        <w:rPr>
-          <w:lang w:val="en-US"/>
-        </w:rPr>
-        <w:t>Ende</w:t>
-      </w:r>
-      <w:proofErr w:type="spellEnd"/>
-      <w:r>
-        <w:rPr>
-          <w:lang w:val="en-US"/>
-        </w:rPr>
-        <w:t xml:space="preserve"> </w:t>
-      </w:r>
-      <w:proofErr w:type="spellStart"/>
-      <w:r>
-        <w:rPr>
-          <w:lang w:val="en-US"/>
-        </w:rPr>
-        <w:t>entweder</w:t>
-      </w:r>
-      <w:proofErr w:type="spellEnd"/>
-      <w:r>
-        <w:rPr>
-          <w:lang w:val="en-US"/>
-        </w:rPr>
-        <w:t xml:space="preserve"> </w:t>
-      </w:r>
-      <w:proofErr w:type="spellStart"/>
-      <w:r>
-        <w:rPr>
-          <w:lang w:val="en-US"/>
-        </w:rPr>
-        <w:t>durch</w:t>
-      </w:r>
-      <w:proofErr w:type="spellEnd"/>
-      <w:r>
-        <w:rPr>
-          <w:lang w:val="en-US"/>
-        </w:rPr>
-        <w:t xml:space="preserve"> Button am </w:t>
-      </w:r>
-      <w:proofErr w:type="spellStart"/>
-      <w:r>
-        <w:rPr>
-          <w:lang w:val="en-US"/>
-        </w:rPr>
-        <w:t>Masternode</w:t>
-      </w:r>
-      <w:proofErr w:type="spellEnd"/>
-      <w:r>
-        <w:rPr>
-          <w:lang w:val="en-US"/>
-        </w:rPr>
-        <w:t xml:space="preserve"> (</w:t>
-      </w:r>
-      <w:proofErr w:type="spellStart"/>
-      <w:r>
-        <w:rPr>
-          <w:lang w:val="en-US"/>
-        </w:rPr>
-        <w:t>sendet</w:t>
-      </w:r>
-      <w:proofErr w:type="spellEnd"/>
-      <w:r>
-        <w:rPr>
-          <w:lang w:val="en-US"/>
-        </w:rPr>
-        <w:t xml:space="preserve"> ENDE an </w:t>
-      </w:r>
-      <w:proofErr w:type="spellStart"/>
-      <w:r>
-        <w:rPr>
-          <w:lang w:val="en-US"/>
-        </w:rPr>
-        <w:t>andere</w:t>
-      </w:r>
-      <w:proofErr w:type="spellEnd"/>
-      <w:r>
-        <w:rPr>
-          <w:lang w:val="en-US"/>
-        </w:rPr>
-        <w:t xml:space="preserve"> Nodes), </w:t>
-      </w:r>
-      <w:proofErr w:type="spellStart"/>
-      <w:r>
-        <w:rPr>
-          <w:lang w:val="en-US"/>
-        </w:rPr>
-        <w:t>oder</w:t>
-      </w:r>
-      <w:proofErr w:type="spellEnd"/>
-      <w:r>
-        <w:rPr>
-          <w:lang w:val="en-US"/>
-        </w:rPr>
-        <w:t xml:space="preserve"> </w:t>
-      </w:r>
-      <w:proofErr w:type="spellStart"/>
-      <w:r>
-        <w:rPr>
-          <w:lang w:val="en-US"/>
-        </w:rPr>
-        <w:t>durch</w:t>
-      </w:r>
-      <w:proofErr w:type="spellEnd"/>
-      <w:r>
-        <w:rPr>
-          <w:lang w:val="en-US"/>
-        </w:rPr>
-        <w:t xml:space="preserve"> </w:t>
-      </w:r>
-      <w:proofErr w:type="spellStart"/>
-      <w:r>
-        <w:rPr>
-          <w:lang w:val="en-US"/>
-        </w:rPr>
-        <w:t>Zeitlimit</w:t>
-      </w:r>
-      <w:proofErr w:type="spellEnd"/>
-      <w:r>
-        <w:rPr>
-          <w:lang w:val="en-US"/>
-        </w:rPr>
-        <w:t xml:space="preserve"> </w:t>
-      </w:r>
-      <w:proofErr w:type="spellStart"/>
-      <w:r>
-        <w:rPr>
-          <w:lang w:val="en-US"/>
-        </w:rPr>
-        <w:t>z.B</w:t>
-      </w:r>
-      <w:proofErr w:type="spellEnd"/>
-      <w:r>
-        <w:rPr>
-          <w:lang w:val="en-US"/>
-        </w:rPr>
-        <w:t xml:space="preserve">. </w:t>
-      </w:r>
-      <w:proofErr w:type="spellStart"/>
-      <w:r>
-        <w:rPr>
-          <w:lang w:val="en-US"/>
-        </w:rPr>
-        <w:t>nach</w:t>
-      </w:r>
-      <w:proofErr w:type="spellEnd"/>
-      <w:r>
-        <w:rPr>
-          <w:lang w:val="en-US"/>
-        </w:rPr>
-        <w:t xml:space="preserve"> 10sec </w:t>
-      </w:r>
-      <w:proofErr w:type="spellStart"/>
-      <w:r>
-        <w:rPr>
-          <w:lang w:val="en-US"/>
-        </w:rPr>
-        <w:t>keiner</w:t>
-      </w:r>
-      <w:proofErr w:type="spellEnd"/>
-      <w:r>
-        <w:rPr>
-          <w:lang w:val="en-US"/>
-        </w:rPr>
-        <w:t xml:space="preserve"> </w:t>
-      </w:r>
-      <w:proofErr w:type="spellStart"/>
-      <w:r>
-        <w:rPr>
-          <w:lang w:val="en-US"/>
-        </w:rPr>
-        <w:t>Rückmeldung</w:t>
-      </w:r>
-      <w:proofErr w:type="spellEnd"/>
-      <w:r>
-        <w:rPr>
-          <w:lang w:val="en-US"/>
-        </w:rPr>
-        <w:t xml:space="preserve"> </w:t>
-      </w:r>
-      <w:proofErr w:type="spellStart"/>
-      <w:r>
-        <w:rPr>
-          <w:lang w:val="en-US"/>
-        </w:rPr>
-        <w:t>schickt</w:t>
-      </w:r>
-      <w:proofErr w:type="spellEnd"/>
-      <w:r>
-        <w:rPr>
-          <w:lang w:val="en-US"/>
-        </w:rPr>
-        <w:t xml:space="preserve"> </w:t>
-      </w:r>
-      <w:proofErr w:type="spellStart"/>
-      <w:r>
-        <w:rPr>
-          <w:lang w:val="en-US"/>
-        </w:rPr>
-        <w:t>er</w:t>
-      </w:r>
-      <w:proofErr w:type="spellEnd"/>
-      <w:r>
-        <w:rPr>
-          <w:lang w:val="en-US"/>
-        </w:rPr>
-        <w:t xml:space="preserve"> </w:t>
-      </w:r>
-      <w:proofErr w:type="spellStart"/>
-      <w:r>
-        <w:rPr>
-          <w:lang w:val="en-US"/>
-        </w:rPr>
-        <w:t>ein</w:t>
-      </w:r>
-      <w:proofErr w:type="spellEnd"/>
-      <w:r>
-        <w:rPr>
-          <w:lang w:val="en-US"/>
-        </w:rPr>
-        <w:t xml:space="preserve"> ENDE </w:t>
-      </w:r>
-      <w:proofErr w:type="spellStart"/>
-      <w:r>
-        <w:rPr>
-          <w:lang w:val="en-US"/>
-        </w:rPr>
-        <w:t>an</w:t>
-      </w:r>
-      <w:proofErr w:type="spellEnd"/>
-      <w:r>
-        <w:rPr>
-          <w:lang w:val="en-US"/>
-        </w:rPr>
-        <w:t xml:space="preserve"> </w:t>
-      </w:r>
-      <w:proofErr w:type="spellStart"/>
-      <w:r>
-        <w:rPr>
-          <w:lang w:val="en-US"/>
-        </w:rPr>
-        <w:t>alle</w:t>
-      </w:r>
-      <w:proofErr w:type="spellEnd"/>
-      <w:r>
-        <w:rPr>
-          <w:lang w:val="en-US"/>
-        </w:rPr>
-        <w:t xml:space="preserve"> </w:t>
-      </w:r>
-      <w:proofErr w:type="spellStart"/>
-      <w:r>
-        <w:rPr>
-          <w:lang w:val="en-US"/>
-        </w:rPr>
-        <w:t>anderen</w:t>
-      </w:r>
-      <w:proofErr w:type="spellEnd"/>
-    </w:p>
-    <w:p>
-      <w:pPr>
-        <w:pStyle w:val="Listenabsatz"/>
-        <w:rPr>
-          <w:lang w:val="en-US"/>
-        </w:rPr>
-      </w:pPr>
+      <w:r>
+        <w:rPr>
+          <w:lang w:val="en-US"/>
+        </w:rPr>
+        <w:t>End or Cancel of process could be done via a special button of the master node, or by time-limit.</w:t>
+      </w:r>
+      <w:r>
+        <w:rPr>
+          <w:lang w:val="en-US"/>
+        </w:rPr>
+        <w:br/>
+      </w:r>
     </w:p>
     <w:p>
       <w:pPr>
@@ -1307,14 +691,12 @@
           <w:lang w:val="en-US"/>
         </w:rPr>
       </w:pPr>
-      <w:proofErr w:type="spellStart"/>
-      <w:r>
-        <w:rPr>
-          <w:lang w:val="en-US"/>
-        </w:rPr>
-        <w:t>Zusatz</w:t>
-      </w:r>
-      <w:proofErr w:type="spellEnd"/>
+      <w:r>
+        <w:rPr>
+          <w:lang w:val="en-US"/>
+        </w:rPr>
+        <w:t>Further implementations</w:t>
+      </w:r>
       <w:r>
         <w:rPr>
           <w:lang w:val="en-US"/>
@@ -1333,47 +715,11 @@
           <w:lang w:val="en-US"/>
         </w:rPr>
       </w:pPr>
-      <w:proofErr w:type="spellStart"/>
-      <w:r>
-        <w:rPr>
-          <w:lang w:val="en-US"/>
-        </w:rPr>
-        <w:t>Formel</w:t>
-      </w:r>
-      <w:proofErr w:type="spellEnd"/>
-      <w:r>
-        <w:rPr>
-          <w:lang w:val="en-US"/>
-        </w:rPr>
-        <w:t xml:space="preserve"> </w:t>
-      </w:r>
-      <w:proofErr w:type="spellStart"/>
-      <w:r>
-        <w:rPr>
-          <w:lang w:val="en-US"/>
-        </w:rPr>
-        <w:t>sofort</w:t>
-      </w:r>
-      <w:proofErr w:type="spellEnd"/>
-      <w:r>
-        <w:rPr>
-          <w:lang w:val="en-US"/>
-        </w:rPr>
-        <w:t xml:space="preserve"> </w:t>
-      </w:r>
-      <w:proofErr w:type="spellStart"/>
-      <w:r>
-        <w:rPr>
-          <w:lang w:val="en-US"/>
-        </w:rPr>
-        <w:t>unSAT</w:t>
-      </w:r>
-      <w:proofErr w:type="spellEnd"/>
-      <w:r>
-        <w:rPr>
-          <w:lang w:val="en-US"/>
-        </w:rPr>
-        <w:t xml:space="preserve"> </w:t>
+      <w:r>
+        <w:rPr>
+          <w:lang w:val="en-US"/>
+        </w:rPr>
+        <w:t xml:space="preserve">Formula SAT or unSAT </w:t>
       </w:r>
       <w:r>
         <w:rPr>
@@ -1385,35 +731,7 @@
         <w:rPr>
           <w:lang w:val="en-US"/>
         </w:rPr>
-        <w:t xml:space="preserve"> </w:t>
-      </w:r>
-      <w:proofErr w:type="spellStart"/>
-      <w:r>
-        <w:rPr>
-          <w:lang w:val="en-US"/>
-        </w:rPr>
-        <w:t>Abbruch</w:t>
-      </w:r>
-      <w:proofErr w:type="spellEnd"/>
-      <w:r>
-        <w:rPr>
-          <w:lang w:val="en-US"/>
-        </w:rPr>
-        <w:t xml:space="preserve">, </w:t>
-      </w:r>
-      <w:proofErr w:type="spellStart"/>
-      <w:r>
-        <w:rPr>
-          <w:lang w:val="en-US"/>
-        </w:rPr>
-        <w:t>Anzeige</w:t>
-      </w:r>
-      <w:proofErr w:type="spellEnd"/>
-      <w:r>
-        <w:rPr>
-          <w:lang w:val="en-US"/>
-        </w:rPr>
-        <w:t xml:space="preserve"> auf Display</w:t>
+        <w:t xml:space="preserve"> display on LCD after process finished.</w:t>
       </w:r>
     </w:p>
     <w:p>
@@ -1427,47 +745,23 @@
           <w:lang w:val="en-US"/>
         </w:rPr>
       </w:pPr>
-      <w:proofErr w:type="spellStart"/>
-      <w:r>
-        <w:rPr>
-          <w:lang w:val="en-US"/>
-        </w:rPr>
-        <w:t>Bei</w:t>
-      </w:r>
-      <w:proofErr w:type="spellEnd"/>
-      <w:r>
-        <w:rPr>
-          <w:lang w:val="en-US"/>
-        </w:rPr>
-        <w:t xml:space="preserve"> ENDE: </w:t>
-      </w:r>
-      <w:proofErr w:type="spellStart"/>
-      <w:r>
-        <w:rPr>
-          <w:lang w:val="en-US"/>
-        </w:rPr>
-        <w:t>Anzeige</w:t>
-      </w:r>
-      <w:proofErr w:type="spellEnd"/>
-      <w:r>
-        <w:rPr>
-          <w:lang w:val="en-US"/>
-        </w:rPr>
-        <w:t xml:space="preserve"> auf display {SAT, </w:t>
-      </w:r>
-      <w:proofErr w:type="spellStart"/>
-      <w:r>
-        <w:rPr>
-          <w:lang w:val="en-US"/>
-        </w:rPr>
-        <w:t>unSAT</w:t>
-      </w:r>
-      <w:proofErr w:type="spellEnd"/>
-      <w:r>
-        <w:rPr>
-          <w:lang w:val="en-US"/>
-        </w:rPr>
-        <w:t>}</w:t>
+      <w:r>
+        <w:rPr>
+          <w:lang w:val="en-US"/>
+        </w:rPr>
+        <w:t xml:space="preserve">If formula is unSAT at once </w:t>
+      </w:r>
+      <w:r>
+        <w:rPr>
+          <w:lang w:val="en-US"/>
+        </w:rPr>
+        <w:sym w:font="Wingdings" w:char="F0E0"/>
+      </w:r>
+      <w:r>
+        <w:rPr>
+          <w:lang w:val="en-US"/>
+        </w:rPr>
+        <w:t xml:space="preserve"> display on LCD and do not distribute formula to nodes.</w:t>
       </w:r>
     </w:p>
     <w:p>
@@ -1485,22 +779,28 @@
         <w:rPr>
           <w:lang w:val="en-US"/>
         </w:rPr>
-        <w:t>Countdown-</w:t>
-      </w:r>
-      <w:proofErr w:type="spellStart"/>
-      <w:r>
-        <w:rPr>
-          <w:lang w:val="en-US"/>
-        </w:rPr>
-        <w:t>Anzeige</w:t>
-      </w:r>
-      <w:proofErr w:type="spellEnd"/>
-      <w:r>
-        <w:rPr>
-          <w:lang w:val="en-US"/>
-        </w:rPr>
-        <w:t xml:space="preserve"> auf Display :)</w:t>
-      </w:r>
+        <w:t>Display time countdown on display.</w:t>
+      </w:r>
+    </w:p>
+    <w:p>
+      <w:pPr>
+        <w:pStyle w:val="Listenabsatz"/>
+        <w:numPr>
+          <w:ilvl w:val="0"/>
+          <w:numId w:val="2"/>
+        </w:numPr>
+        <w:rPr>
+          <w:lang w:val="en-US"/>
+        </w:rPr>
+      </w:pPr>
+      <w:r>
+        <w:rPr>
+          <w:lang w:val="en-US"/>
+        </w:rPr>
+        <w:t>…</w:t>
+      </w:r>
+      <w:bookmarkStart w:id="0" w:name="_GoBack"/>
+      <w:bookmarkEnd w:id="0"/>
     </w:p>
     <w:sectPr>
       <w:pgSz w:w="11906" w:h="16838"/>

</xml_diff>